<commit_message>
Teaching and Jordan Peterson Post
</commit_message>
<xml_diff>
--- a/_teaching/phi152/syllabus.docx
+++ b/_teaching/phi152/syllabus.docx
@@ -19,7 +19,7 @@
         <w:t xml:space="preserve"> </w:t>
       </w:r>
       <w:r>
-        <w:t xml:space="preserve">2019</w:t>
+        <w:t xml:space="preserve">2020</w:t>
       </w:r>
       <w:r>
         <w:t xml:space="preserve"> </w:t>
@@ -60,7 +60,7 @@
               <w:jc w:val="left"/>
             </w:pPr>
             <w:r>
-              <w:t xml:space="preserve">Chapel 001</w:t>
+              <w:t xml:space="preserve">Learning Resource Center, 304</w:t>
             </w:r>
           </w:p>
         </w:tc>
@@ -121,93 +121,6 @@
               <w:jc w:val="left"/>
             </w:pPr>
             <w:r>
-              <w:t xml:space="preserve">Web</w:t>
-            </w:r>
-          </w:p>
-        </w:tc>
-        <w:tc>
-          <w:p>
-            <w:pPr>
-              <w:pStyle w:val="Compact"/>
-              <w:jc w:val="left"/>
-            </w:pPr>
-            <w:hyperlink r:id="rId20">
-              <w:r>
-                <w:rPr>
-                  <w:rStyle w:val="Hyperlink"/>
-                </w:rPr>
-                <w:t xml:space="preserve">https://sage.georgetowncollege.edu/course/view.php?id=4052</w:t>
-              </w:r>
-            </w:hyperlink>
-          </w:p>
-        </w:tc>
-      </w:tr>
-      <w:tr>
-        <w:tc>
-          <w:p>
-            <w:pPr>
-              <w:pStyle w:val="Compact"/>
-              <w:jc w:val="left"/>
-            </w:pPr>
-            <w:r>
-              <w:t xml:space="preserve">Schedule</w:t>
-            </w:r>
-          </w:p>
-        </w:tc>
-        <w:tc>
-          <w:p>
-            <w:pPr>
-              <w:pStyle w:val="Compact"/>
-              <w:jc w:val="left"/>
-            </w:pPr>
-            <w:hyperlink r:id="rId21">
-              <w:r>
-                <w:rPr>
-                  <w:rStyle w:val="Hyperlink"/>
-                </w:rPr>
-                <w:t xml:space="preserve">http://dansheffler.com/phi152schedule/</w:t>
-              </w:r>
-            </w:hyperlink>
-          </w:p>
-        </w:tc>
-      </w:tr>
-      <w:tr>
-        <w:tc>
-          <w:p>
-            <w:pPr>
-              <w:pStyle w:val="Compact"/>
-              <w:jc w:val="left"/>
-            </w:pPr>
-            <w:r>
-              <w:t xml:space="preserve">Presentations</w:t>
-            </w:r>
-          </w:p>
-        </w:tc>
-        <w:tc>
-          <w:p>
-            <w:pPr>
-              <w:pStyle w:val="Compact"/>
-              <w:jc w:val="left"/>
-            </w:pPr>
-            <w:hyperlink r:id="rId22">
-              <w:r>
-                <w:rPr>
-                  <w:rStyle w:val="Hyperlink"/>
-                </w:rPr>
-                <w:t xml:space="preserve">http://dansheffler.com/phi152presentations/</w:t>
-              </w:r>
-            </w:hyperlink>
-          </w:p>
-        </w:tc>
-      </w:tr>
-      <w:tr>
-        <w:tc>
-          <w:p>
-            <w:pPr>
-              <w:pStyle w:val="Compact"/>
-              <w:jc w:val="left"/>
-            </w:pPr>
-            <w:r>
               <w:t xml:space="preserve">Semester</w:t>
             </w:r>
           </w:p>
@@ -219,7 +132,7 @@
               <w:jc w:val="left"/>
             </w:pPr>
             <w:r>
-              <w:t xml:space="preserve">Spring 2019</w:t>
+              <w:t xml:space="preserve">2020 Spring</w:t>
             </w:r>
           </w:p>
         </w:tc>
@@ -248,16 +161,40 @@
           </w:p>
         </w:tc>
       </w:tr>
+      <w:tr>
+        <w:tc>
+          <w:p>
+            <w:pPr>
+              <w:pStyle w:val="Compact"/>
+              <w:jc w:val="left"/>
+            </w:pPr>
+            <w:r>
+              <w:t xml:space="preserve">Office Hours</w:t>
+            </w:r>
+          </w:p>
+        </w:tc>
+        <w:tc>
+          <w:p>
+            <w:pPr>
+              <w:pStyle w:val="Compact"/>
+              <w:jc w:val="left"/>
+            </w:pPr>
+            <w:r>
+              <w:t xml:space="preserve">TR 11:00–12:45 Pawling 310</w:t>
+            </w:r>
+          </w:p>
+        </w:tc>
+      </w:tr>
     </w:tbl>
     <w:p>
       <w:pPr>
         <w:pStyle w:val="Heading2"/>
       </w:pPr>
-      <w:bookmarkStart w:id="23" w:name="required-texts"/>
+      <w:bookmarkStart w:id="20" w:name="required-texts"/>
       <w:r>
         <w:t xml:space="preserve">Required Texts</w:t>
       </w:r>
-      <w:bookmarkEnd w:id="23"/>
+      <w:bookmarkEnd w:id="20"/>
     </w:p>
     <w:p>
       <w:pPr>
@@ -302,11 +239,11 @@
       <w:pPr>
         <w:pStyle w:val="Heading2"/>
       </w:pPr>
-      <w:bookmarkStart w:id="24" w:name="course-description-and-learning-outcomes"/>
+      <w:bookmarkStart w:id="21" w:name="course-description-and-learning-outcomes"/>
       <w:r>
         <w:t xml:space="preserve">Course Description and Learning Outcomes</w:t>
       </w:r>
-      <w:bookmarkEnd w:id="24"/>
+      <w:bookmarkEnd w:id="21"/>
     </w:p>
     <w:p>
       <w:pPr>
@@ -320,11 +257,11 @@
       <w:pPr>
         <w:pStyle w:val="Heading2"/>
       </w:pPr>
-      <w:bookmarkStart w:id="25" w:name="learning-outcomes"/>
+      <w:bookmarkStart w:id="22" w:name="learning-outcomes"/>
       <w:r>
         <w:t xml:space="preserve">Learning Outcomes</w:t>
       </w:r>
-      <w:bookmarkEnd w:id="25"/>
+      <w:bookmarkEnd w:id="22"/>
     </w:p>
     <w:tbl>
       <w:tblPr>
@@ -518,11 +455,11 @@
       <w:pPr>
         <w:pStyle w:val="Heading2"/>
       </w:pPr>
-      <w:bookmarkStart w:id="26" w:name="grading"/>
+      <w:bookmarkStart w:id="23" w:name="grading"/>
       <w:r>
         <w:t xml:space="preserve">Grading</w:t>
       </w:r>
-      <w:bookmarkEnd w:id="26"/>
+      <w:bookmarkEnd w:id="23"/>
     </w:p>
     <w:tbl>
       <w:tblPr>
@@ -807,11 +744,11 @@
       <w:pPr>
         <w:pStyle w:val="Heading2"/>
       </w:pPr>
-      <w:bookmarkStart w:id="27" w:name="attendance"/>
+      <w:bookmarkStart w:id="24" w:name="attendance"/>
       <w:r>
         <w:t xml:space="preserve">Attendance</w:t>
       </w:r>
-      <w:bookmarkEnd w:id="27"/>
+      <w:bookmarkEnd w:id="24"/>
     </w:p>
     <w:p>
       <w:pPr>
@@ -1133,81 +1070,81 @@
       <w:pPr>
         <w:pStyle w:val="Heading2"/>
       </w:pPr>
-      <w:bookmarkStart w:id="28" w:name="e-mail-and-internet"/>
+      <w:bookmarkStart w:id="25" w:name="e-mail-and-internet"/>
       <w:r>
         <w:t xml:space="preserve">E-mail and Internet</w:t>
       </w:r>
+      <w:bookmarkEnd w:id="25"/>
+    </w:p>
+    <w:p>
+      <w:pPr>
+        <w:pStyle w:val="FirstParagraph"/>
+      </w:pPr>
+      <w:r>
+        <w:t xml:space="preserve">You are expected to have an active e-mail account that you check regularly. Section related announcements will be made via e-mail (e.g. if I am sick, pointers for home work, change in due dates). Also, e-mail is the best way for contacting me outside of class.</w:t>
+      </w:r>
+    </w:p>
+    <w:p>
+      <w:pPr>
+        <w:pStyle w:val="BodyText"/>
+      </w:pPr>
+      <w:r>
+        <w:t xml:space="preserve">You are expected to have access to a stable internet connection as reading quizzes are carried out through Canvas. I will not reset quizzes because of internet trouble (doing so is simply too easy to abuse and has been in the past). Instead, I will be dropping the lowest reading quiz score for everyone.</w:t>
+      </w:r>
+    </w:p>
+    <w:p>
+      <w:pPr>
+        <w:pStyle w:val="Heading2"/>
+      </w:pPr>
+      <w:bookmarkStart w:id="26" w:name="respectful-behavior"/>
+      <w:r>
+        <w:t xml:space="preserve">Respectful Behavior</w:t>
+      </w:r>
+      <w:bookmarkEnd w:id="26"/>
+    </w:p>
+    <w:p>
+      <w:pPr>
+        <w:pStyle w:val="FirstParagraph"/>
+      </w:pPr>
+      <w:r>
+        <w:t xml:space="preserve">Mature, respectful behavior is expected in class. The primary concern is that all students are able to enjoy a focused, helpful classroom. This means that I expect you will among other things: arrive to class on time, stay awake, refrain from taking cell phone calls, playing games, or doing work for other classes. I will warn you once during a semester if a particular behavior is disruptive. If this behavior happens again, I may ask you to leave resulting in an absence for the day.</w:t>
+      </w:r>
+    </w:p>
+    <w:p>
+      <w:pPr>
+        <w:pStyle w:val="BodyText"/>
+      </w:pPr>
+      <w:r>
+        <w:t xml:space="preserve">Class time is primarily focused on discussion of the material for which I expect you to be fully engaged. For this reason, I prohibit the use of electronic devices in class.</w:t>
+      </w:r>
+    </w:p>
+    <w:p>
+      <w:pPr>
+        <w:pStyle w:val="Heading2"/>
+      </w:pPr>
+      <w:bookmarkStart w:id="27" w:name="academic-integrity"/>
+      <w:r>
+        <w:t xml:space="preserve">Academic Integrity</w:t>
+      </w:r>
+      <w:bookmarkEnd w:id="27"/>
+    </w:p>
+    <w:p>
+      <w:pPr>
+        <w:pStyle w:val="FirstParagraph"/>
+      </w:pPr>
+      <w:r>
+        <w:t xml:space="preserve">Cheating robs other students of a fair grade. If it is determined that a student has cheated, all students involved will receive a grade of zero for the assignment. If the case is egregious, I will direct the case to the appropriate university dean for official sanction. Please see the Academic Honesty Policy in your Student Handbook.</w:t>
+      </w:r>
+    </w:p>
+    <w:p>
+      <w:pPr>
+        <w:pStyle w:val="Heading2"/>
+      </w:pPr>
+      <w:bookmarkStart w:id="28" w:name="disability-accommodations"/>
+      <w:r>
+        <w:t xml:space="preserve">Disability Accommodations</w:t>
+      </w:r>
       <w:bookmarkEnd w:id="28"/>
-    </w:p>
-    <w:p>
-      <w:pPr>
-        <w:pStyle w:val="FirstParagraph"/>
-      </w:pPr>
-      <w:r>
-        <w:t xml:space="preserve">You are expected to have an active e-mail account that you check regularly. Section related announcements will be made via e-mail (e.g. if I am sick, pointers for home work, change in due dates). Also, e-mail is the best way for contacting me outside of class.</w:t>
-      </w:r>
-    </w:p>
-    <w:p>
-      <w:pPr>
-        <w:pStyle w:val="BodyText"/>
-      </w:pPr>
-      <w:r>
-        <w:t xml:space="preserve">You are expected to have access to a stable internet connection as reading quizzes are carried out through Moodle. I will not reset quizzes because of internet trouble (doing so is simply too easy to abuse and has been in the past). Instead, I will be dropping the lowest reading quiz score for everyone.</w:t>
-      </w:r>
-    </w:p>
-    <w:p>
-      <w:pPr>
-        <w:pStyle w:val="Heading2"/>
-      </w:pPr>
-      <w:bookmarkStart w:id="29" w:name="respectful-behavior"/>
-      <w:r>
-        <w:t xml:space="preserve">Respectful Behavior</w:t>
-      </w:r>
-      <w:bookmarkEnd w:id="29"/>
-    </w:p>
-    <w:p>
-      <w:pPr>
-        <w:pStyle w:val="FirstParagraph"/>
-      </w:pPr>
-      <w:r>
-        <w:t xml:space="preserve">Mature, respectful behavior is expected in class. The primary concern is that all students are able to enjoy a focused, helpful classroom. This means that I expect you will among other things: arrive to class on time, stay awake, refrain from taking cell phone calls, playing games, or doing work for other classes. I will warn you once during a semester if a particular behavior is disruptive. If this behavior happens again, I may ask you to leave resulting in an absence for the day.</w:t>
-      </w:r>
-    </w:p>
-    <w:p>
-      <w:pPr>
-        <w:pStyle w:val="BodyText"/>
-      </w:pPr>
-      <w:r>
-        <w:t xml:space="preserve">Class time is primarily focused on discussion of the material for which I expect you to be fully engaged. For this reason, I prohibit the use of electronic devices in class.</w:t>
-      </w:r>
-    </w:p>
-    <w:p>
-      <w:pPr>
-        <w:pStyle w:val="Heading2"/>
-      </w:pPr>
-      <w:bookmarkStart w:id="30" w:name="academic-integrity"/>
-      <w:r>
-        <w:t xml:space="preserve">Academic Integrity</w:t>
-      </w:r>
-      <w:bookmarkEnd w:id="30"/>
-    </w:p>
-    <w:p>
-      <w:pPr>
-        <w:pStyle w:val="FirstParagraph"/>
-      </w:pPr>
-      <w:r>
-        <w:t xml:space="preserve">Cheating robs other students of a fair grade. If it is determined that a student has cheated, all students involved will receive a grade of zero for the assignment. If the case is egregious, I will direct the case to the appropriate university dean for official sanction. Please see the Academic Honesty Policy in your Student Handbook.</w:t>
-      </w:r>
-    </w:p>
-    <w:p>
-      <w:pPr>
-        <w:pStyle w:val="Heading2"/>
-      </w:pPr>
-      <w:bookmarkStart w:id="31" w:name="disability-accommodations"/>
-      <w:r>
-        <w:t xml:space="preserve">Disability Accommodations</w:t>
-      </w:r>
-      <w:bookmarkEnd w:id="31"/>
     </w:p>
     <w:p>
       <w:pPr>

</xml_diff>